<commit_message>
selected the final model for temporal change
</commit_message>
<xml_diff>
--- a/docs/BirdNET_flycatcher_proposal_Sunny_20251023.docx
+++ b/docs/BirdNET_flycatcher_proposal_Sunny_20251023.docx
@@ -257,31 +257,7 @@
         <w:rPr>
           <w:color w:val="000000"/>
         </w:rPr>
-        <w:t xml:space="preserve">Find the monthly pattern of </w:t>
-      </w:r>
-      <w:r>
-        <w:rPr>
-          <w:color w:val="000000"/>
-        </w:rPr>
-        <w:t xml:space="preserve">Olive-sided Flycatcher </w:t>
-      </w:r>
-      <w:r>
-        <w:rPr>
-          <w:color w:val="000000"/>
-        </w:rPr>
-        <w:t>vocal density by cumulative</w:t>
-      </w:r>
-      <w:r>
-        <w:rPr>
-          <w:color w:val="000000"/>
-        </w:rPr>
-        <w:t xml:space="preserve"> </w:t>
-      </w:r>
-      <w:r>
-        <w:rPr>
-          <w:color w:val="000000"/>
-        </w:rPr>
-        <w:t>detections</w:t>
+        <w:t>Find the monthly pattern of Olive-sided Flycatcher vocal density by cumulative detections</w:t>
       </w:r>
     </w:p>
     <w:p>
@@ -310,6 +286,196 @@
       </w:r>
     </w:p>
     <w:p>
+      <w:r>
+        <w:br w:type="page"/>
+      </w:r>
+    </w:p>
+    <w:p>
+      <w:pPr>
+        <w:spacing w:line="276" w:lineRule="auto"/>
+      </w:pPr>
+      <w:r>
+        <w:lastRenderedPageBreak/>
+        <w:t xml:space="preserve">Related papers: </w:t>
+      </w:r>
+    </w:p>
+    <w:p>
+      <w:pPr>
+        <w:pStyle w:val="ListParagraph"/>
+        <w:numPr>
+          <w:ilvl w:val="0"/>
+          <w:numId w:val="2"/>
+        </w:numPr>
+        <w:spacing w:line="276" w:lineRule="auto"/>
+      </w:pPr>
+      <w:r>
+        <w:t xml:space="preserve">A global assessment of </w:t>
+      </w:r>
+      <w:proofErr w:type="spellStart"/>
+      <w:r>
+        <w:t>BirdNET</w:t>
+      </w:r>
+      <w:proofErr w:type="spellEnd"/>
+      <w:r>
+        <w:t xml:space="preserve"> performance: differences among continents, biomes, and species</w:t>
+      </w:r>
+    </w:p>
+    <w:p>
+      <w:pPr>
+        <w:pStyle w:val="ListParagraph"/>
+        <w:numPr>
+          <w:ilvl w:val="0"/>
+          <w:numId w:val="2"/>
+        </w:numPr>
+        <w:spacing w:line="276" w:lineRule="auto"/>
+      </w:pPr>
+      <w:r>
+        <w:t>Using data from camera traps and autonomous recording units to evaluate and improve species-habitat inferences</w:t>
+      </w:r>
+    </w:p>
+    <w:p>
+      <w:pPr>
+        <w:pStyle w:val="ListParagraph"/>
+        <w:numPr>
+          <w:ilvl w:val="0"/>
+          <w:numId w:val="2"/>
+        </w:numPr>
+        <w:spacing w:line="276" w:lineRule="auto"/>
+      </w:pPr>
+      <w:r>
+        <w:t>Diel and seasonal vocal activity patterns revealed by passive acoustic monitoring suggest expert recommendations for breeding bird surveys need adjustment</w:t>
+      </w:r>
+    </w:p>
+    <w:p>
+      <w:pPr>
+        <w:pStyle w:val="ListParagraph"/>
+        <w:numPr>
+          <w:ilvl w:val="0"/>
+          <w:numId w:val="2"/>
+        </w:numPr>
+        <w:spacing w:line="276" w:lineRule="auto"/>
+      </w:pPr>
+      <w:r>
+        <w:t>Phenological mismatch between breeding birds and their surveyors and implications for estimating population trends</w:t>
+      </w:r>
+    </w:p>
+    <w:p>
+      <w:pPr>
+        <w:spacing w:line="276" w:lineRule="auto"/>
+      </w:pPr>
+      <w:r>
+        <w:t>Potential source to compare the OSFL trends:</w:t>
+      </w:r>
+    </w:p>
+    <w:p>
+      <w:pPr>
+        <w:spacing w:line="276" w:lineRule="auto"/>
+      </w:pPr>
+      <w:r>
+        <w:t xml:space="preserve">Idea – get the Canada wide trends from these three sources and make </w:t>
+      </w:r>
+      <w:proofErr w:type="gramStart"/>
+      <w:r>
+        <w:t>an</w:t>
+      </w:r>
+      <w:proofErr w:type="gramEnd"/>
+      <w:r>
+        <w:t xml:space="preserve"> comparison? </w:t>
+      </w:r>
+    </w:p>
+    <w:p>
+      <w:pPr>
+        <w:pStyle w:val="ListParagraph"/>
+        <w:numPr>
+          <w:ilvl w:val="0"/>
+          <w:numId w:val="2"/>
+        </w:numPr>
+        <w:spacing w:line="276" w:lineRule="auto"/>
+      </w:pPr>
+      <w:r>
+        <w:t xml:space="preserve">Trend from eBird data across Canada, and BC: </w:t>
+      </w:r>
+      <w:hyperlink r:id="rId6" w:history="1">
+        <w:r>
+          <w:rPr>
+            <w:rStyle w:val="Hyperlink"/>
+          </w:rPr>
+          <w:t>https://science.ebird.org/en/status-and-trends/species/olsfly/trends-map?week=1</w:t>
+        </w:r>
+      </w:hyperlink>
+    </w:p>
+    <w:p>
+      <w:pPr>
+        <w:pStyle w:val="ListParagraph"/>
+        <w:numPr>
+          <w:ilvl w:val="0"/>
+          <w:numId w:val="2"/>
+        </w:numPr>
+        <w:spacing w:line="276" w:lineRule="auto"/>
+      </w:pPr>
+      <w:r>
+        <w:t xml:space="preserve">Trend from various resources in Canada, produced by Nature Counts: </w:t>
+      </w:r>
+      <w:hyperlink r:id="rId7" w:history="1">
+        <w:r>
+          <w:rPr>
+            <w:rStyle w:val="Hyperlink"/>
+          </w:rPr>
+          <w:t>https://naturecounts.ca/nc/socb-epoc/species.jsp?sp=olsfly#status-and-trends</w:t>
+        </w:r>
+      </w:hyperlink>
+    </w:p>
+    <w:p>
+      <w:pPr>
+        <w:pStyle w:val="ListParagraph"/>
+        <w:numPr>
+          <w:ilvl w:val="0"/>
+          <w:numId w:val="2"/>
+        </w:numPr>
+        <w:spacing w:line="276" w:lineRule="auto"/>
+      </w:pPr>
+      <w:r>
+        <w:t xml:space="preserve">Trends from breeding birds survey across Canada, and BC: </w:t>
+      </w:r>
+      <w:hyperlink r:id="rId8" w:history="1">
+        <w:r>
+          <w:rPr>
+            <w:rStyle w:val="Hyperlink"/>
+          </w:rPr>
+          <w:t>https://bbsbayes.github.io/bbsBayes2/articles/bbsBayes2.html</w:t>
+        </w:r>
+      </w:hyperlink>
+    </w:p>
+    <w:p>
+      <w:pPr>
+        <w:spacing w:line="276" w:lineRule="auto"/>
+      </w:pPr>
+      <w:r>
+        <w:t xml:space="preserve">Something else: </w:t>
+      </w:r>
+    </w:p>
+    <w:p>
+      <w:pPr>
+        <w:spacing w:line="276" w:lineRule="auto"/>
+      </w:pPr>
+      <w:r>
+        <w:t xml:space="preserve">BBS protocol: </w:t>
+      </w:r>
+      <w:hyperlink r:id="rId9" w:history="1">
+        <w:r>
+          <w:rPr>
+            <w:rStyle w:val="Hyperlink"/>
+          </w:rPr>
+          <w:t>https://www.canada.ca/en/environment-climate-change/services/bird-surveys/landbird/north-american-breeding/instructions.html#toc1</w:t>
+        </w:r>
+      </w:hyperlink>
+    </w:p>
+    <w:p>
+      <w:pPr>
+        <w:spacing w:line="276" w:lineRule="auto"/>
+      </w:pPr>
+    </w:p>
+    <w:p>
       <w:pPr>
         <w:rPr>
           <w:rFonts w:eastAsiaTheme="majorEastAsia" w:cstheme="majorBidi"/>
@@ -480,6 +646,11 @@
       </w:r>
     </w:p>
     <w:p>
+      <w:r>
+        <w:br w:type="page"/>
+      </w:r>
+    </w:p>
+    <w:p>
       <w:pPr>
         <w:pStyle w:val="Heading2"/>
         <w:spacing w:line="276" w:lineRule="auto"/>
@@ -493,6 +664,7 @@
         <w:rPr>
           <w:szCs w:val="24"/>
         </w:rPr>
+        <w:lastRenderedPageBreak/>
         <w:t xml:space="preserve">Audio </w:t>
       </w:r>
       <w:r>
@@ -515,8 +687,241 @@
         <w:t xml:space="preserve">, filter the detections by the developed threshold, based on previous publication. </w:t>
       </w:r>
     </w:p>
-    <w:p/>
-    <w:p>
+    <w:p>
+      <w:r>
+        <w:rPr>
+          <w:noProof/>
+        </w:rPr>
+        <mc:AlternateContent>
+          <mc:Choice Requires="wps">
+            <w:drawing>
+              <wp:anchor distT="45720" distB="45720" distL="114300" distR="114300" simplePos="0" relativeHeight="251659264" behindDoc="0" locked="0" layoutInCell="1" allowOverlap="1" wp14:anchorId="3026257B" wp14:editId="1753072D">
+                <wp:simplePos x="0" y="0"/>
+                <wp:positionH relativeFrom="margin">
+                  <wp:align>center</wp:align>
+                </wp:positionH>
+                <wp:positionV relativeFrom="paragraph">
+                  <wp:posOffset>662305</wp:posOffset>
+                </wp:positionV>
+                <wp:extent cx="7391400" cy="5162550"/>
+                <wp:effectExtent l="0" t="0" r="0" b="0"/>
+                <wp:wrapSquare wrapText="bothSides"/>
+                <wp:docPr id="217" name="Text Box 2"/>
+                <wp:cNvGraphicFramePr>
+                  <a:graphicFrameLocks xmlns:a="http://schemas.openxmlformats.org/drawingml/2006/main"/>
+                </wp:cNvGraphicFramePr>
+                <a:graphic xmlns:a="http://schemas.openxmlformats.org/drawingml/2006/main">
+                  <a:graphicData uri="http://schemas.microsoft.com/office/word/2010/wordprocessingShape">
+                    <wps:wsp>
+                      <wps:cNvSpPr txBox="1">
+                        <a:spLocks noChangeArrowheads="1"/>
+                      </wps:cNvSpPr>
+                      <wps:spPr bwMode="auto">
+                        <a:xfrm>
+                          <a:off x="0" y="0"/>
+                          <a:ext cx="7391400" cy="5162550"/>
+                        </a:xfrm>
+                        <a:prstGeom prst="rect">
+                          <a:avLst/>
+                        </a:prstGeom>
+                        <a:noFill/>
+                        <a:ln w="9525">
+                          <a:noFill/>
+                          <a:miter lim="800000"/>
+                          <a:headEnd/>
+                          <a:tailEnd/>
+                        </a:ln>
+                      </wps:spPr>
+                      <wps:txbx>
+                        <w:txbxContent>
+                          <w:p>
+                            <w:pPr>
+                              <w:jc w:val="center"/>
+                            </w:pPr>
+                            <w:r>
+                              <w:rPr>
+                                <w:noProof/>
+                              </w:rPr>
+                              <w:drawing>
+                                <wp:inline distT="0" distB="0" distL="0" distR="0" wp14:anchorId="404712B9" wp14:editId="57256047">
+                                  <wp:extent cx="7157434" cy="4086225"/>
+                                  <wp:effectExtent l="0" t="0" r="5715" b="0"/>
+                                  <wp:docPr id="3" name="Picture 3"/>
+                                  <wp:cNvGraphicFramePr>
+                                    <a:graphicFrameLocks xmlns:a="http://schemas.openxmlformats.org/drawingml/2006/main" noChangeAspect="1"/>
+                                  </wp:cNvGraphicFramePr>
+                                  <a:graphic xmlns:a="http://schemas.openxmlformats.org/drawingml/2006/main">
+                                    <a:graphicData uri="http://schemas.openxmlformats.org/drawingml/2006/picture">
+                                      <pic:pic xmlns:pic="http://schemas.openxmlformats.org/drawingml/2006/picture">
+                                        <pic:nvPicPr>
+                                          <pic:cNvPr id="0" name="Picture 5"/>
+                                          <pic:cNvPicPr>
+                                            <a:picLocks noChangeAspect="1" noChangeArrowheads="1"/>
+                                          </pic:cNvPicPr>
+                                        </pic:nvPicPr>
+                                        <pic:blipFill>
+                                          <a:blip r:embed="rId10">
+                                            <a:extLst>
+                                              <a:ext uri="{28A0092B-C50C-407E-A947-70E740481C1C}">
+                                                <a14:useLocalDpi xmlns:a14="http://schemas.microsoft.com/office/drawing/2010/main" val="0"/>
+                                              </a:ext>
+                                            </a:extLst>
+                                          </a:blip>
+                                          <a:srcRect/>
+                                          <a:stretch>
+                                            <a:fillRect/>
+                                          </a:stretch>
+                                        </pic:blipFill>
+                                        <pic:spPr bwMode="auto">
+                                          <a:xfrm>
+                                            <a:off x="0" y="0"/>
+                                            <a:ext cx="7169473" cy="4093098"/>
+                                          </a:xfrm>
+                                          <a:prstGeom prst="rect">
+                                            <a:avLst/>
+                                          </a:prstGeom>
+                                          <a:noFill/>
+                                          <a:ln>
+                                            <a:noFill/>
+                                          </a:ln>
+                                        </pic:spPr>
+                                      </pic:pic>
+                                    </a:graphicData>
+                                  </a:graphic>
+                                </wp:inline>
+                              </w:drawing>
+                            </w:r>
+                          </w:p>
+                          <w:p>
+                            <w:pPr>
+                              <w:rPr>
+                                <w:rFonts w:asciiTheme="minorHAnsi" w:hAnsiTheme="minorHAnsi" w:cstheme="minorHAnsi"/>
+                              </w:rPr>
+                            </w:pPr>
+                            <w:r>
+                              <w:rPr>
+                                <w:rFonts w:asciiTheme="minorHAnsi" w:hAnsiTheme="minorHAnsi" w:cstheme="minorHAnsi"/>
+                              </w:rPr>
+                              <w:t>Fig. XYZ the occupancy of OSFL in sites and date</w:t>
+                            </w:r>
+                            <w:r>
+                              <w:rPr>
+                                <w:rFonts w:asciiTheme="minorHAnsi" w:hAnsiTheme="minorHAnsi" w:cstheme="minorHAnsi"/>
+                              </w:rPr>
+                              <w:t xml:space="preserve">. Sites were ranked by number of total OSFL detections from low (top) to high (bottom). </w:t>
+                            </w:r>
+                          </w:p>
+                        </w:txbxContent>
+                      </wps:txbx>
+                      <wps:bodyPr rot="0" vert="horz" wrap="square" lIns="91440" tIns="45720" rIns="91440" bIns="45720" anchor="t" anchorCtr="0">
+                        <a:noAutofit/>
+                      </wps:bodyPr>
+                    </wps:wsp>
+                  </a:graphicData>
+                </a:graphic>
+                <wp14:sizeRelH relativeFrom="margin">
+                  <wp14:pctWidth>0</wp14:pctWidth>
+                </wp14:sizeRelH>
+                <wp14:sizeRelV relativeFrom="margin">
+                  <wp14:pctHeight>0</wp14:pctHeight>
+                </wp14:sizeRelV>
+              </wp:anchor>
+            </w:drawing>
+          </mc:Choice>
+          <mc:Fallback>
+            <w:pict>
+              <v:shapetype w14:anchorId="3026257B" id="_x0000_t202" coordsize="21600,21600" o:spt="202" path="m,l,21600r21600,l21600,xe">
+                <v:stroke joinstyle="miter"/>
+                <v:path gradientshapeok="t" o:connecttype="rect"/>
+              </v:shapetype>
+              <v:shape id="Text Box 2" o:spid="_x0000_s1026" type="#_x0000_t202" style="position:absolute;margin-left:0;margin-top:52.15pt;width:582pt;height:406.5pt;z-index:251659264;visibility:visible;mso-wrap-style:square;mso-width-percent:0;mso-height-percent:0;mso-wrap-distance-left:9pt;mso-wrap-distance-top:3.6pt;mso-wrap-distance-right:9pt;mso-wrap-distance-bottom:3.6pt;mso-position-horizontal:center;mso-position-horizontal-relative:margin;mso-position-vertical:absolute;mso-position-vertical-relative:text;mso-width-percent:0;mso-height-percent:0;mso-width-relative:margin;mso-height-relative:margin;v-text-anchor:top" o:gfxdata="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" filled="f" stroked="f">
+                <v:textbox>
+                  <w:txbxContent>
+                    <w:p>
+                      <w:pPr>
+                        <w:jc w:val="center"/>
+                      </w:pPr>
+                      <w:r>
+                        <w:rPr>
+                          <w:noProof/>
+                        </w:rPr>
+                        <w:drawing>
+                          <wp:inline distT="0" distB="0" distL="0" distR="0" wp14:anchorId="404712B9" wp14:editId="57256047">
+                            <wp:extent cx="7157434" cy="4086225"/>
+                            <wp:effectExtent l="0" t="0" r="5715" b="0"/>
+                            <wp:docPr id="3" name="Picture 3"/>
+                            <wp:cNvGraphicFramePr>
+                              <a:graphicFrameLocks xmlns:a="http://schemas.openxmlformats.org/drawingml/2006/main" noChangeAspect="1"/>
+                            </wp:cNvGraphicFramePr>
+                            <a:graphic xmlns:a="http://schemas.openxmlformats.org/drawingml/2006/main">
+                              <a:graphicData uri="http://schemas.openxmlformats.org/drawingml/2006/picture">
+                                <pic:pic xmlns:pic="http://schemas.openxmlformats.org/drawingml/2006/picture">
+                                  <pic:nvPicPr>
+                                    <pic:cNvPr id="0" name="Picture 5"/>
+                                    <pic:cNvPicPr>
+                                      <a:picLocks noChangeAspect="1" noChangeArrowheads="1"/>
+                                    </pic:cNvPicPr>
+                                  </pic:nvPicPr>
+                                  <pic:blipFill>
+                                    <a:blip r:embed="rId10">
+                                      <a:extLst>
+                                        <a:ext uri="{28A0092B-C50C-407E-A947-70E740481C1C}">
+                                          <a14:useLocalDpi xmlns:a14="http://schemas.microsoft.com/office/drawing/2010/main" val="0"/>
+                                        </a:ext>
+                                      </a:extLst>
+                                    </a:blip>
+                                    <a:srcRect/>
+                                    <a:stretch>
+                                      <a:fillRect/>
+                                    </a:stretch>
+                                  </pic:blipFill>
+                                  <pic:spPr bwMode="auto">
+                                    <a:xfrm>
+                                      <a:off x="0" y="0"/>
+                                      <a:ext cx="7169473" cy="4093098"/>
+                                    </a:xfrm>
+                                    <a:prstGeom prst="rect">
+                                      <a:avLst/>
+                                    </a:prstGeom>
+                                    <a:noFill/>
+                                    <a:ln>
+                                      <a:noFill/>
+                                    </a:ln>
+                                  </pic:spPr>
+                                </pic:pic>
+                              </a:graphicData>
+                            </a:graphic>
+                          </wp:inline>
+                        </w:drawing>
+                      </w:r>
+                    </w:p>
+                    <w:p>
+                      <w:pPr>
+                        <w:rPr>
+                          <w:rFonts w:asciiTheme="minorHAnsi" w:hAnsiTheme="minorHAnsi" w:cstheme="minorHAnsi"/>
+                        </w:rPr>
+                      </w:pPr>
+                      <w:r>
+                        <w:rPr>
+                          <w:rFonts w:asciiTheme="minorHAnsi" w:hAnsiTheme="minorHAnsi" w:cstheme="minorHAnsi"/>
+                        </w:rPr>
+                        <w:t>Fig. XYZ the occupancy of OSFL in sites and date</w:t>
+                      </w:r>
+                      <w:r>
+                        <w:rPr>
+                          <w:rFonts w:asciiTheme="minorHAnsi" w:hAnsiTheme="minorHAnsi" w:cstheme="minorHAnsi"/>
+                        </w:rPr>
+                        <w:t xml:space="preserve">. Sites were ranked by number of total OSFL detections from low (top) to high (bottom). </w:t>
+                      </w:r>
+                    </w:p>
+                  </w:txbxContent>
+                </v:textbox>
+                <w10:wrap type="square" anchorx="margin"/>
+              </v:shape>
+            </w:pict>
+          </mc:Fallback>
+        </mc:AlternateContent>
+      </w:r>
       <w:r>
         <w:t>Each site with</w:t>
       </w:r>
@@ -535,11 +940,6 @@
     </w:p>
     <w:p>
       <w:pPr>
-        <w:spacing w:line="276" w:lineRule="auto"/>
-      </w:pPr>
-    </w:p>
-    <w:p>
-      <w:pPr>
         <w:pStyle w:val="Heading2"/>
         <w:spacing w:line="276" w:lineRule="auto"/>
         <w:rPr>
@@ -571,7 +971,6 @@
     </w:p>
     <w:p>
       <w:pPr>
-        <w:spacing w:line="276" w:lineRule="auto"/>
         <w:rPr>
           <w:rFonts w:eastAsiaTheme="majorEastAsia" w:cstheme="majorBidi"/>
           <w:b/>
@@ -584,239 +983,427 @@
           <w:b/>
           <w:i/>
         </w:rPr>
-        <w:t>Modelling</w:t>
-      </w:r>
-      <w:r>
+        <w:br w:type="page"/>
+      </w:r>
+    </w:p>
+    <w:p>
+      <w:pPr>
+        <w:spacing w:line="276" w:lineRule="auto"/>
         <w:rPr>
           <w:rFonts w:eastAsiaTheme="majorEastAsia" w:cstheme="majorBidi"/>
           <w:b/>
           <w:i/>
         </w:rPr>
-        <w:t xml:space="preserve"> for temporal pattern</w:t>
-      </w:r>
+      </w:pPr>
       <w:r>
         <w:rPr>
           <w:rFonts w:eastAsiaTheme="majorEastAsia" w:cstheme="majorBidi"/>
           <w:b/>
           <w:i/>
         </w:rPr>
-        <w:t xml:space="preserve"> </w:t>
-      </w:r>
-    </w:p>
-    <w:p>
-      <w:pPr>
-        <w:spacing w:line="276" w:lineRule="auto"/>
-      </w:pPr>
-      <w:r>
-        <w:t>Generalized additive model with polynomial</w:t>
-      </w:r>
-      <w:r>
-        <w:t xml:space="preserve"> terms. Try to see whether the temporal variation change due to the weather</w:t>
-      </w:r>
-      <w:r>
-        <w:t>.</w:t>
-      </w:r>
-    </w:p>
-    <w:p>
-      <w:r>
-        <w:t>Qualified ARU site - a</w:t>
-      </w:r>
-      <w:r>
-        <w:t>t least 2 consecutive days of detection”</w:t>
-      </w:r>
-      <w:r>
-        <w:t xml:space="preserve"> </w:t>
-      </w:r>
-      <w:r>
-        <w:t>as evidence of recurring presence during that perio</w:t>
-      </w:r>
-      <w:r>
-        <w:t xml:space="preserve">d. This filtering was done to only use sites with at least two </w:t>
-      </w:r>
-      <w:proofErr w:type="spellStart"/>
-      <w:r>
-        <w:t>consective</w:t>
-      </w:r>
-      <w:proofErr w:type="spellEnd"/>
-      <w:r>
-        <w:t xml:space="preserve"> days of detection OSFL. This results in 9, 10, and 13 sites in 2020, 2021, and 2022, respectively. All the modelling and exploratory were done using data from these sites in according years. </w:t>
-      </w:r>
-    </w:p>
-    <w:p>
-      <w:pPr>
-        <w:spacing w:line="276" w:lineRule="auto"/>
-      </w:pPr>
-    </w:p>
-    <w:p>
-      <w:pPr>
-        <w:spacing w:line="276" w:lineRule="auto"/>
+        <w:lastRenderedPageBreak/>
+        <w:t>Modelling</w:t>
+      </w:r>
+      <w:r>
         <w:rPr>
           <w:rFonts w:eastAsiaTheme="majorEastAsia" w:cstheme="majorBidi"/>
           <w:b/>
           <w:i/>
         </w:rPr>
-      </w:pPr>
+        <w:t xml:space="preserve"> for temporal pattern</w:t>
+      </w:r>
       <w:r>
         <w:rPr>
           <w:rFonts w:eastAsiaTheme="majorEastAsia" w:cstheme="majorBidi"/>
           <w:b/>
           <w:i/>
         </w:rPr>
-        <w:t>Modelling</w:t>
-      </w:r>
-      <w:r>
+        <w:t xml:space="preserve"> </w:t>
+      </w:r>
+    </w:p>
+    <w:p>
+      <w:pPr>
+        <w:spacing w:line="276" w:lineRule="auto"/>
+      </w:pPr>
+      <w:r>
+        <w:t>Generalized additive model with polynomial</w:t>
+      </w:r>
+      <w:r>
+        <w:t xml:space="preserve"> terms. Try to see whether the temporal variation change due to the weather</w:t>
+      </w:r>
+      <w:r>
+        <w:t>.</w:t>
+      </w:r>
+    </w:p>
+    <w:p>
+      <w:r>
+        <w:rPr>
+          <w:noProof/>
+        </w:rPr>
+        <mc:AlternateContent>
+          <mc:Choice Requires="wps">
+            <w:drawing>
+              <wp:anchor distT="45720" distB="45720" distL="114300" distR="114300" simplePos="0" relativeHeight="251661312" behindDoc="0" locked="0" layoutInCell="1" allowOverlap="1" wp14:anchorId="0A043AB7" wp14:editId="4B64E4D9">
+                <wp:simplePos x="0" y="0"/>
+                <wp:positionH relativeFrom="margin">
+                  <wp:align>center</wp:align>
+                </wp:positionH>
+                <wp:positionV relativeFrom="paragraph">
+                  <wp:posOffset>1442720</wp:posOffset>
+                </wp:positionV>
+                <wp:extent cx="7391400" cy="4648200"/>
+                <wp:effectExtent l="0" t="0" r="0" b="0"/>
+                <wp:wrapSquare wrapText="bothSides"/>
+                <wp:docPr id="4" name="Text Box 2"/>
+                <wp:cNvGraphicFramePr>
+                  <a:graphicFrameLocks xmlns:a="http://schemas.openxmlformats.org/drawingml/2006/main"/>
+                </wp:cNvGraphicFramePr>
+                <a:graphic xmlns:a="http://schemas.openxmlformats.org/drawingml/2006/main">
+                  <a:graphicData uri="http://schemas.microsoft.com/office/word/2010/wordprocessingShape">
+                    <wps:wsp>
+                      <wps:cNvSpPr txBox="1">
+                        <a:spLocks noChangeArrowheads="1"/>
+                      </wps:cNvSpPr>
+                      <wps:spPr bwMode="auto">
+                        <a:xfrm>
+                          <a:off x="0" y="0"/>
+                          <a:ext cx="7391400" cy="4648200"/>
+                        </a:xfrm>
+                        <a:prstGeom prst="rect">
+                          <a:avLst/>
+                        </a:prstGeom>
+                        <a:noFill/>
+                        <a:ln w="9525">
+                          <a:noFill/>
+                          <a:miter lim="800000"/>
+                          <a:headEnd/>
+                          <a:tailEnd/>
+                        </a:ln>
+                      </wps:spPr>
+                      <wps:txbx>
+                        <w:txbxContent>
+                          <w:p>
+                            <w:pPr>
+                              <w:jc w:val="center"/>
+                            </w:pPr>
+                            <w:r>
+                              <w:rPr>
+                                <w:noProof/>
+                              </w:rPr>
+                              <w:drawing>
+                                <wp:inline distT="0" distB="0" distL="0" distR="0" wp14:anchorId="37C5AE1F" wp14:editId="2240B3B5">
+                                  <wp:extent cx="6740268" cy="3848100"/>
+                                  <wp:effectExtent l="0" t="0" r="3810" b="0"/>
+                                  <wp:docPr id="6" name="Picture 6"/>
+                                  <wp:cNvGraphicFramePr>
+                                    <a:graphicFrameLocks xmlns:a="http://schemas.openxmlformats.org/drawingml/2006/main" noChangeAspect="1"/>
+                                  </wp:cNvGraphicFramePr>
+                                  <a:graphic xmlns:a="http://schemas.openxmlformats.org/drawingml/2006/main">
+                                    <a:graphicData uri="http://schemas.openxmlformats.org/drawingml/2006/picture">
+                                      <pic:pic xmlns:pic="http://schemas.openxmlformats.org/drawingml/2006/picture">
+                                        <pic:nvPicPr>
+                                          <pic:cNvPr id="0" name="Picture 7"/>
+                                          <pic:cNvPicPr>
+                                            <a:picLocks noChangeAspect="1" noChangeArrowheads="1"/>
+                                          </pic:cNvPicPr>
+                                        </pic:nvPicPr>
+                                        <pic:blipFill>
+                                          <a:blip r:embed="rId11">
+                                            <a:extLst>
+                                              <a:ext uri="{28A0092B-C50C-407E-A947-70E740481C1C}">
+                                                <a14:useLocalDpi xmlns:a14="http://schemas.microsoft.com/office/drawing/2010/main" val="0"/>
+                                              </a:ext>
+                                            </a:extLst>
+                                          </a:blip>
+                                          <a:srcRect/>
+                                          <a:stretch>
+                                            <a:fillRect/>
+                                          </a:stretch>
+                                        </pic:blipFill>
+                                        <pic:spPr bwMode="auto">
+                                          <a:xfrm>
+                                            <a:off x="0" y="0"/>
+                                            <a:ext cx="6741302" cy="3848690"/>
+                                          </a:xfrm>
+                                          <a:prstGeom prst="rect">
+                                            <a:avLst/>
+                                          </a:prstGeom>
+                                          <a:noFill/>
+                                          <a:ln>
+                                            <a:noFill/>
+                                          </a:ln>
+                                        </pic:spPr>
+                                      </pic:pic>
+                                    </a:graphicData>
+                                  </a:graphic>
+                                </wp:inline>
+                              </w:drawing>
+                            </w:r>
+                          </w:p>
+                          <w:p>
+                            <w:pPr>
+                              <w:rPr>
+                                <w:rFonts w:asciiTheme="minorHAnsi" w:hAnsiTheme="minorHAnsi" w:cstheme="minorHAnsi"/>
+                              </w:rPr>
+                            </w:pPr>
+                            <w:proofErr w:type="spellStart"/>
+                            <w:r>
+                              <w:t>Fig.</w:t>
+                            </w:r>
+                            <w:r>
+                              <w:t>XYZ</w:t>
+                            </w:r>
+                            <w:proofErr w:type="spellEnd"/>
+                            <w:r>
+                              <w:t xml:space="preserve"> The activity of qualified ARUs.</w:t>
+                            </w:r>
+                          </w:p>
+                        </w:txbxContent>
+                      </wps:txbx>
+                      <wps:bodyPr rot="0" vert="horz" wrap="square" lIns="91440" tIns="45720" rIns="91440" bIns="45720" anchor="t" anchorCtr="0">
+                        <a:noAutofit/>
+                      </wps:bodyPr>
+                    </wps:wsp>
+                  </a:graphicData>
+                </a:graphic>
+                <wp14:sizeRelH relativeFrom="margin">
+                  <wp14:pctWidth>0</wp14:pctWidth>
+                </wp14:sizeRelH>
+                <wp14:sizeRelV relativeFrom="margin">
+                  <wp14:pctHeight>0</wp14:pctHeight>
+                </wp14:sizeRelV>
+              </wp:anchor>
+            </w:drawing>
+          </mc:Choice>
+          <mc:Fallback>
+            <w:pict>
+              <v:shape w14:anchorId="0A043AB7" id="_x0000_s1027" type="#_x0000_t202" style="position:absolute;margin-left:0;margin-top:113.6pt;width:582pt;height:366pt;z-index:251661312;visibility:visible;mso-wrap-style:square;mso-width-percent:0;mso-height-percent:0;mso-wrap-distance-left:9pt;mso-wrap-distance-top:3.6pt;mso-wrap-distance-right:9pt;mso-wrap-distance-bottom:3.6pt;mso-position-horizontal:center;mso-position-horizontal-relative:margin;mso-position-vertical:absolute;mso-position-vertical-relative:text;mso-width-percent:0;mso-height-percent:0;mso-width-relative:margin;mso-height-relative:margin;v-text-anchor:top" o:gfxdata="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" filled="f" stroked="f">
+                <v:textbox>
+                  <w:txbxContent>
+                    <w:p>
+                      <w:pPr>
+                        <w:jc w:val="center"/>
+                      </w:pPr>
+                      <w:r>
+                        <w:rPr>
+                          <w:noProof/>
+                        </w:rPr>
+                        <w:drawing>
+                          <wp:inline distT="0" distB="0" distL="0" distR="0" wp14:anchorId="37C5AE1F" wp14:editId="2240B3B5">
+                            <wp:extent cx="6740268" cy="3848100"/>
+                            <wp:effectExtent l="0" t="0" r="3810" b="0"/>
+                            <wp:docPr id="6" name="Picture 6"/>
+                            <wp:cNvGraphicFramePr>
+                              <a:graphicFrameLocks xmlns:a="http://schemas.openxmlformats.org/drawingml/2006/main" noChangeAspect="1"/>
+                            </wp:cNvGraphicFramePr>
+                            <a:graphic xmlns:a="http://schemas.openxmlformats.org/drawingml/2006/main">
+                              <a:graphicData uri="http://schemas.openxmlformats.org/drawingml/2006/picture">
+                                <pic:pic xmlns:pic="http://schemas.openxmlformats.org/drawingml/2006/picture">
+                                  <pic:nvPicPr>
+                                    <pic:cNvPr id="0" name="Picture 7"/>
+                                    <pic:cNvPicPr>
+                                      <a:picLocks noChangeAspect="1" noChangeArrowheads="1"/>
+                                    </pic:cNvPicPr>
+                                  </pic:nvPicPr>
+                                  <pic:blipFill>
+                                    <a:blip r:embed="rId11">
+                                      <a:extLst>
+                                        <a:ext uri="{28A0092B-C50C-407E-A947-70E740481C1C}">
+                                          <a14:useLocalDpi xmlns:a14="http://schemas.microsoft.com/office/drawing/2010/main" val="0"/>
+                                        </a:ext>
+                                      </a:extLst>
+                                    </a:blip>
+                                    <a:srcRect/>
+                                    <a:stretch>
+                                      <a:fillRect/>
+                                    </a:stretch>
+                                  </pic:blipFill>
+                                  <pic:spPr bwMode="auto">
+                                    <a:xfrm>
+                                      <a:off x="0" y="0"/>
+                                      <a:ext cx="6741302" cy="3848690"/>
+                                    </a:xfrm>
+                                    <a:prstGeom prst="rect">
+                                      <a:avLst/>
+                                    </a:prstGeom>
+                                    <a:noFill/>
+                                    <a:ln>
+                                      <a:noFill/>
+                                    </a:ln>
+                                  </pic:spPr>
+                                </pic:pic>
+                              </a:graphicData>
+                            </a:graphic>
+                          </wp:inline>
+                        </w:drawing>
+                      </w:r>
+                    </w:p>
+                    <w:p>
+                      <w:pPr>
+                        <w:rPr>
+                          <w:rFonts w:asciiTheme="minorHAnsi" w:hAnsiTheme="minorHAnsi" w:cstheme="minorHAnsi"/>
+                        </w:rPr>
+                      </w:pPr>
+                      <w:proofErr w:type="spellStart"/>
+                      <w:r>
+                        <w:t>Fig.</w:t>
+                      </w:r>
+                      <w:r>
+                        <w:t>XYZ</w:t>
+                      </w:r>
+                      <w:proofErr w:type="spellEnd"/>
+                      <w:r>
+                        <w:t xml:space="preserve"> The activity of qualified ARUs.</w:t>
+                      </w:r>
+                    </w:p>
+                  </w:txbxContent>
+                </v:textbox>
+                <w10:wrap type="square" anchorx="margin"/>
+              </v:shape>
+            </w:pict>
+          </mc:Fallback>
+        </mc:AlternateContent>
+      </w:r>
+      <w:r>
+        <w:t>Qualified ARU site - a</w:t>
+      </w:r>
+      <w:r>
+        <w:t>t least 2 consecutive days of detection”</w:t>
+      </w:r>
+      <w:r>
+        <w:t xml:space="preserve"> </w:t>
+      </w:r>
+      <w:r>
+        <w:t>as evidence of recurring presence during that perio</w:t>
+      </w:r>
+      <w:r>
+        <w:t xml:space="preserve">d. This filtering was done to only use sites with at least two </w:t>
+      </w:r>
+      <w:proofErr w:type="spellStart"/>
+      <w:r>
+        <w:t>consective</w:t>
+      </w:r>
+      <w:proofErr w:type="spellEnd"/>
+      <w:r>
+        <w:t xml:space="preserve"> days of detection OSFL. This results in 9, 10, and 13 sites in 2020, 2021, and 2022, respectively. All the modelling and exploratory were done using data from these sites in according years. </w:t>
+      </w:r>
+      <w:r>
+        <w:t>The seasonal activity can be captured roughly by the proportion of these qualified ARUs that with OSFL detections (</w:t>
+      </w:r>
+      <w:proofErr w:type="spellStart"/>
+      <w:r>
+        <w:t>Fig.XYZ</w:t>
+      </w:r>
+      <w:proofErr w:type="spellEnd"/>
+      <w:r>
+        <w:t xml:space="preserve">). </w:t>
+      </w:r>
+    </w:p>
+    <w:p>
+      <w:r>
+        <w:t>“Model the number of detections as a negative binomial count process.</w:t>
+      </w:r>
+      <w:r>
+        <w:br/>
+        <w:t>The expected number of detections changes smoothly over the day of year,</w:t>
+      </w:r>
+      <w:r>
+        <w:br/>
+        <w:t>with a separate seasonal pattern for each year,</w:t>
+      </w:r>
+      <w:r>
+        <w:br/>
+        <w:t>while accounting for random differences in baseline detection rates across sites.</w:t>
+      </w:r>
+    </w:p>
+    <w:p>
+      <w:pPr>
         <w:rPr>
           <w:rFonts w:eastAsiaTheme="majorEastAsia" w:cstheme="majorBidi"/>
           <w:b/>
           <w:i/>
         </w:rPr>
-        <w:t xml:space="preserve"> for </w:t>
-      </w:r>
+      </w:pPr>
       <w:r>
         <w:rPr>
           <w:rFonts w:eastAsiaTheme="majorEastAsia" w:cstheme="majorBidi"/>
           <w:b/>
           <w:i/>
         </w:rPr>
-        <w:t>spatial</w:t>
-      </w:r>
-      <w:r>
+        <w:br w:type="page"/>
+      </w:r>
+    </w:p>
+    <w:p>
+      <w:pPr>
+        <w:spacing w:line="276" w:lineRule="auto"/>
         <w:rPr>
           <w:rFonts w:eastAsiaTheme="majorEastAsia" w:cstheme="majorBidi"/>
           <w:b/>
           <w:i/>
         </w:rPr>
-        <w:t xml:space="preserve"> pattern</w:t>
-      </w:r>
+      </w:pPr>
       <w:r>
         <w:rPr>
           <w:rFonts w:eastAsiaTheme="majorEastAsia" w:cstheme="majorBidi"/>
           <w:b/>
           <w:i/>
         </w:rPr>
-        <w:t xml:space="preserve"> </w:t>
-      </w:r>
-    </w:p>
-    <w:p>
-      <w:pPr>
-        <w:spacing w:line="276" w:lineRule="auto"/>
-      </w:pPr>
-      <w:r>
-        <w:t>Occupancy modelling with LiDAR covariates. Try to identify whether the spatial variation change due to the environmental variation</w:t>
-      </w:r>
-      <w:r>
-        <w:t xml:space="preserve">. </w:t>
-      </w:r>
-    </w:p>
-    <w:p>
-      <w:pPr>
-        <w:spacing w:line="276" w:lineRule="auto"/>
-      </w:pPr>
-      <w:r>
         <w:lastRenderedPageBreak/>
-        <w:t xml:space="preserve">Use data from all sites (no filtering out low detection data), but need to use the result from the temporal pattern to identify the breeding season (?), or use temporal covariate to account for the temporal </w:t>
-      </w:r>
-      <w:proofErr w:type="spellStart"/>
-      <w:r>
-        <w:t>variation.Use</w:t>
-      </w:r>
-      <w:proofErr w:type="spellEnd"/>
-      <w:r>
-        <w:t xml:space="preserve"> grouping to get the detection matrix. </w:t>
-      </w:r>
-    </w:p>
-    <w:p>
-      <w:r>
-        <w:br w:type="page"/>
-      </w:r>
-    </w:p>
-    <w:p>
-      <w:pPr>
-        <w:spacing w:line="276" w:lineRule="auto"/>
-      </w:pPr>
-    </w:p>
-    <w:p>
-      <w:pPr>
-        <w:spacing w:line="276" w:lineRule="auto"/>
+        <w:t>Modelling</w:t>
+      </w:r>
+      <w:r>
         <w:rPr>
           <w:rFonts w:eastAsiaTheme="majorEastAsia" w:cstheme="majorBidi"/>
           <w:b/>
           <w:i/>
         </w:rPr>
-      </w:pPr>
+        <w:t xml:space="preserve"> for spatial pattern</w:t>
+      </w:r>
       <w:r>
         <w:rPr>
           <w:rFonts w:eastAsiaTheme="majorEastAsia" w:cstheme="majorBidi"/>
           <w:b/>
           <w:i/>
         </w:rPr>
-        <w:t xml:space="preserve">Workflow </w:t>
-      </w:r>
-    </w:p>
-    <w:p>
-      <w:pPr>
-        <w:spacing w:line="276" w:lineRule="auto"/>
+        <w:t xml:space="preserve"> </w:t>
+      </w:r>
+    </w:p>
+    <w:p>
+      <w:pPr>
+        <w:spacing w:line="276" w:lineRule="auto"/>
+      </w:pPr>
+      <w:r>
+        <w:t>Occupancy modelling with LiDAR covariates. Try to identify whether the spatial variation change due to the environmental variation</w:t>
+      </w:r>
+      <w:r>
+        <w:t xml:space="preserve">. </w:t>
+      </w:r>
+    </w:p>
+    <w:p>
+      <w:pPr>
+        <w:spacing w:line="276" w:lineRule="auto"/>
+      </w:pPr>
+      <w:r>
+        <w:t xml:space="preserve">Use data from all sites (no filtering out low detection data), but need to use the result from the temporal pattern to identify the breeding season (?), or use temporal covariate to account for the temporal </w:t>
+      </w:r>
+      <w:proofErr w:type="spellStart"/>
+      <w:proofErr w:type="gramStart"/>
+      <w:r>
+        <w:t>variation.Use</w:t>
+      </w:r>
+      <w:proofErr w:type="spellEnd"/>
+      <w:proofErr w:type="gramEnd"/>
+      <w:r>
+        <w:t xml:space="preserve"> grouping to get the detection matrix. </w:t>
+      </w:r>
+    </w:p>
+    <w:p>
+      <w:r>
         <w:rPr>
           <w:rFonts w:eastAsiaTheme="majorEastAsia" w:cstheme="majorBidi"/>
           <w:b/>
           <w:i/>
         </w:rPr>
-      </w:pPr>
-      <w:r>
-        <w:rPr>
-          <w:noProof/>
-        </w:rPr>
-        <w:drawing>
-          <wp:inline distT="0" distB="0" distL="0" distR="0" wp14:anchorId="45272915" wp14:editId="17223E0A">
-            <wp:extent cx="5943600" cy="3213100"/>
-            <wp:effectExtent l="0" t="0" r="0" b="6350"/>
-            <wp:docPr id="1" name="Picture 1" descr="Diagram&#10;&#10;Description automatically generated"/>
-            <wp:cNvGraphicFramePr>
-              <a:graphicFrameLocks xmlns:a="http://schemas.openxmlformats.org/drawingml/2006/main" noChangeAspect="1"/>
-            </wp:cNvGraphicFramePr>
-            <a:graphic xmlns:a="http://schemas.openxmlformats.org/drawingml/2006/main">
-              <a:graphicData uri="http://schemas.openxmlformats.org/drawingml/2006/picture">
-                <pic:pic xmlns:pic="http://schemas.openxmlformats.org/drawingml/2006/picture">
-                  <pic:nvPicPr>
-                    <pic:cNvPr id="1" name="Picture 1" descr="Diagram&#10;&#10;Description automatically generated"/>
-                    <pic:cNvPicPr/>
-                  </pic:nvPicPr>
-                  <pic:blipFill>
-                    <a:blip r:embed="rId6"/>
-                    <a:stretch>
-                      <a:fillRect/>
-                    </a:stretch>
-                  </pic:blipFill>
-                  <pic:spPr>
-                    <a:xfrm>
-                      <a:off x="0" y="0"/>
-                      <a:ext cx="5943600" cy="3213100"/>
-                    </a:xfrm>
-                    <a:prstGeom prst="rect">
-                      <a:avLst/>
-                    </a:prstGeom>
-                  </pic:spPr>
-                </pic:pic>
-              </a:graphicData>
-            </a:graphic>
-          </wp:inline>
-        </w:drawing>
-      </w:r>
-    </w:p>
-    <w:p>
-      <w:pPr>
-        <w:rPr>
-          <w:rFonts w:eastAsiaTheme="majorEastAsia" w:cstheme="majorBidi"/>
-          <w:b/>
-          <w:i/>
-        </w:rPr>
-      </w:pPr>
-      <w:r>
-        <w:rPr>
-          <w:rFonts w:eastAsiaTheme="majorEastAsia" w:cstheme="majorBidi"/>
-          <w:b/>
-          <w:i/>
-        </w:rPr>
         <w:br w:type="page"/>
       </w:r>
     </w:p>
@@ -837,6 +1424,8 @@
         <w:t xml:space="preserve">Temporal pattern </w:t>
       </w:r>
     </w:p>
+    <w:p/>
+    <w:p/>
     <w:p/>
     <w:p>
       <w:pPr>
@@ -861,6 +1450,118 @@
 <file path=word/numbering.xml><?xml version="1.0" encoding="utf-8"?>
 <w:numbering xmlns:wpc="http://schemas.microsoft.com/office/word/2010/wordprocessingCanvas" xmlns:cx="http://schemas.microsoft.com/office/drawing/2014/chartex" xmlns:cx1="http://schemas.microsoft.com/office/drawing/2015/9/8/chartex" xmlns:cx2="http://schemas.microsoft.com/office/drawing/2015/10/21/chartex" xmlns:cx3="http://schemas.microsoft.com/office/drawing/2016/5/9/chartex" xmlns:cx4="http://schemas.microsoft.com/office/drawing/2016/5/10/chartex" xmlns:cx5="http://schemas.microsoft.com/office/drawing/2016/5/11/chartex" xmlns:cx6="http://schemas.microsoft.com/office/drawing/2016/5/12/chartex" xmlns:cx7="http://schemas.microsoft.com/office/drawing/2016/5/13/chartex" xmlns:cx8="http://schemas.microsoft.com/office/drawing/2016/5/14/chartex" xmlns:mc="http://schemas.openxmlformats.org/markup-compatibility/2006" xmlns:aink="http://schemas.microsoft.com/office/drawing/2016/ink" xmlns:am3d="http://schemas.microsoft.com/office/drawing/2017/model3d" xmlns:o="urn:schemas-microsoft-com:office:office" xmlns:oel="http://schemas.microsoft.com/office/2019/extlst" xmlns:r="http://schemas.openxmlformats.org/officeDocument/2006/relationships" xmlns:m="http://schemas.openxmlformats.org/officeDocument/2006/math" xmlns:v="urn:schemas-microsoft-com:vml" xmlns:wp14="http://schemas.microsoft.com/office/word/2010/wordprocessingDrawing" xmlns:wp="http://schemas.openxmlformats.org/drawingml/2006/wordprocessingDrawing" xmlns:w10="urn:schemas-microsoft-com:office:word" xmlns:w="http://schemas.openxmlformats.org/wordprocessingml/2006/main" xmlns:w14="http://schemas.microsoft.com/office/word/2010/wordml" xmlns:w15="http://schemas.microsoft.com/office/word/2012/wordml" xmlns:w16cex="http://schemas.microsoft.com/office/word/2018/wordml/cex" xmlns:w16cid="http://schemas.microsoft.com/office/word/2016/wordml/cid" xmlns:w16="http://schemas.microsoft.com/office/word/2018/wordml" xmlns:w16sdtdh="http://schemas.microsoft.com/office/word/2020/wordml/sdtdatahash" xmlns:w16se="http://schemas.microsoft.com/office/word/2015/wordml/symex" xmlns:wpg="http://schemas.microsoft.com/office/word/2010/wordprocessingGroup" xmlns:wpi="http://schemas.microsoft.com/office/word/2010/wordprocessingInk" xmlns:wne="http://schemas.microsoft.com/office/word/2006/wordml" xmlns:wps="http://schemas.microsoft.com/office/word/2010/wordprocessingShape" mc:Ignorable="w14 w15 w16se w16cid w16 w16cex w16sdtdh wp14">
   <w:abstractNum w:abstractNumId="0" w15:restartNumberingAfterBreak="0">
+    <w:nsid w:val="12BA269C"/>
+    <w:multiLevelType w:val="hybridMultilevel"/>
+    <w:tmpl w:val="9A4CEFDE"/>
+    <w:lvl w:ilvl="0" w:tplc="EAD2140E">
+      <w:numFmt w:val="bullet"/>
+      <w:lvlText w:val="-"/>
+      <w:lvlJc w:val="left"/>
+      <w:pPr>
+        <w:ind w:left="720" w:hanging="360"/>
+      </w:pPr>
+      <w:rPr>
+        <w:rFonts w:ascii="Times New Roman" w:eastAsia="PMingLiU" w:hAnsi="Times New Roman" w:cs="Times New Roman" w:hint="default"/>
+      </w:rPr>
+    </w:lvl>
+    <w:lvl w:ilvl="1" w:tplc="10090003" w:tentative="1">
+      <w:start w:val="1"/>
+      <w:numFmt w:val="bullet"/>
+      <w:lvlText w:val="o"/>
+      <w:lvlJc w:val="left"/>
+      <w:pPr>
+        <w:ind w:left="1440" w:hanging="360"/>
+      </w:pPr>
+      <w:rPr>
+        <w:rFonts w:ascii="Courier New" w:hAnsi="Courier New" w:cs="Courier New" w:hint="default"/>
+      </w:rPr>
+    </w:lvl>
+    <w:lvl w:ilvl="2" w:tplc="10090005" w:tentative="1">
+      <w:start w:val="1"/>
+      <w:numFmt w:val="bullet"/>
+      <w:lvlText w:val=""/>
+      <w:lvlJc w:val="left"/>
+      <w:pPr>
+        <w:ind w:left="2160" w:hanging="360"/>
+      </w:pPr>
+      <w:rPr>
+        <w:rFonts w:ascii="Wingdings" w:hAnsi="Wingdings" w:hint="default"/>
+      </w:rPr>
+    </w:lvl>
+    <w:lvl w:ilvl="3" w:tplc="10090001" w:tentative="1">
+      <w:start w:val="1"/>
+      <w:numFmt w:val="bullet"/>
+      <w:lvlText w:val=""/>
+      <w:lvlJc w:val="left"/>
+      <w:pPr>
+        <w:ind w:left="2880" w:hanging="360"/>
+      </w:pPr>
+      <w:rPr>
+        <w:rFonts w:ascii="Symbol" w:hAnsi="Symbol" w:hint="default"/>
+      </w:rPr>
+    </w:lvl>
+    <w:lvl w:ilvl="4" w:tplc="10090003" w:tentative="1">
+      <w:start w:val="1"/>
+      <w:numFmt w:val="bullet"/>
+      <w:lvlText w:val="o"/>
+      <w:lvlJc w:val="left"/>
+      <w:pPr>
+        <w:ind w:left="3600" w:hanging="360"/>
+      </w:pPr>
+      <w:rPr>
+        <w:rFonts w:ascii="Courier New" w:hAnsi="Courier New" w:cs="Courier New" w:hint="default"/>
+      </w:rPr>
+    </w:lvl>
+    <w:lvl w:ilvl="5" w:tplc="10090005" w:tentative="1">
+      <w:start w:val="1"/>
+      <w:numFmt w:val="bullet"/>
+      <w:lvlText w:val=""/>
+      <w:lvlJc w:val="left"/>
+      <w:pPr>
+        <w:ind w:left="4320" w:hanging="360"/>
+      </w:pPr>
+      <w:rPr>
+        <w:rFonts w:ascii="Wingdings" w:hAnsi="Wingdings" w:hint="default"/>
+      </w:rPr>
+    </w:lvl>
+    <w:lvl w:ilvl="6" w:tplc="10090001" w:tentative="1">
+      <w:start w:val="1"/>
+      <w:numFmt w:val="bullet"/>
+      <w:lvlText w:val=""/>
+      <w:lvlJc w:val="left"/>
+      <w:pPr>
+        <w:ind w:left="5040" w:hanging="360"/>
+      </w:pPr>
+      <w:rPr>
+        <w:rFonts w:ascii="Symbol" w:hAnsi="Symbol" w:hint="default"/>
+      </w:rPr>
+    </w:lvl>
+    <w:lvl w:ilvl="7" w:tplc="10090003" w:tentative="1">
+      <w:start w:val="1"/>
+      <w:numFmt w:val="bullet"/>
+      <w:lvlText w:val="o"/>
+      <w:lvlJc w:val="left"/>
+      <w:pPr>
+        <w:ind w:left="5760" w:hanging="360"/>
+      </w:pPr>
+      <w:rPr>
+        <w:rFonts w:ascii="Courier New" w:hAnsi="Courier New" w:cs="Courier New" w:hint="default"/>
+      </w:rPr>
+    </w:lvl>
+    <w:lvl w:ilvl="8" w:tplc="10090005" w:tentative="1">
+      <w:start w:val="1"/>
+      <w:numFmt w:val="bullet"/>
+      <w:lvlText w:val=""/>
+      <w:lvlJc w:val="left"/>
+      <w:pPr>
+        <w:ind w:left="6480" w:hanging="360"/>
+      </w:pPr>
+      <w:rPr>
+        <w:rFonts w:ascii="Wingdings" w:hAnsi="Wingdings" w:hint="default"/>
+      </w:rPr>
+    </w:lvl>
+  </w:abstractNum>
+  <w:abstractNum w:abstractNumId="1" w15:restartNumberingAfterBreak="0">
     <w:nsid w:val="755217A3"/>
     <w:multiLevelType w:val="multilevel"/>
     <w:tmpl w:val="054221D6"/>
@@ -974,6 +1675,9 @@
     </w:lvl>
   </w:abstractNum>
   <w:num w:numId="1" w16cid:durableId="592591137">
+    <w:abstractNumId w:val="1"/>
+  </w:num>
+  <w:num w:numId="2" w16cid:durableId="1419711725">
     <w:abstractNumId w:val="0"/>
   </w:num>
 </w:numbering>
@@ -1695,6 +2399,18 @@
       <w:bCs/>
     </w:rPr>
   </w:style>
+  <w:style w:type="character" w:styleId="UnresolvedMention">
+    <w:name w:val="Unresolved Mention"/>
+    <w:basedOn w:val="DefaultParagraphFont"/>
+    <w:uiPriority w:val="99"/>
+    <w:semiHidden/>
+    <w:unhideWhenUsed/>
+    <w:rsid w:val="00724206"/>
+    <w:rPr>
+      <w:color w:val="605E5C"/>
+      <w:shd w:val="clear" w:color="auto" w:fill="E1DFDD"/>
+    </w:rPr>
+  </w:style>
 </w:styles>
 </file>
 

</xml_diff>